<commit_message>
Added updates to document
</commit_message>
<xml_diff>
--- a/docs/Communication/CommunicationDocument.docx
+++ b/docs/Communication/CommunicationDocument.docx
@@ -225,6 +225,7 @@
                                       <w:dataBinding w:prefixMappings="xmlns:ns0='http://purl.org/dc/elements/1.1/' xmlns:ns1='http://schemas.openxmlformats.org/package/2006/metadata/core-properties' " w:xpath="/ns1:coreProperties[1]/ns0:title[1]" w:storeItemID="{6C3C8BC8-F283-45AE-878A-BAB7291924A1}"/>
                                       <w:text/>
                                     </w:sdtPr>
+                                    <w:sdtEndPr/>
                                     <w:sdtContent>
                                       <w:r>
                                         <w:rPr>
@@ -392,6 +393,7 @@
                                 <w:dataBinding w:prefixMappings="xmlns:ns0='http://purl.org/dc/elements/1.1/' xmlns:ns1='http://schemas.openxmlformats.org/package/2006/metadata/core-properties' " w:xpath="/ns1:coreProperties[1]/ns0:title[1]" w:storeItemID="{6C3C8BC8-F283-45AE-878A-BAB7291924A1}"/>
                                 <w:text/>
                               </w:sdtPr>
+                              <w:sdtEndPr/>
                               <w:sdtContent>
                                 <w:r>
                                   <w:rPr>
@@ -494,6 +496,7 @@
                                     <w:dataBinding w:prefixMappings="xmlns:ns0='http://schemas.openxmlformats.org/officeDocument/2006/extended-properties' " w:xpath="/ns0:Properties[1]/ns0:Company[1]" w:storeItemID="{6668398D-A668-4E3E-A5EB-62B293D839F1}"/>
                                     <w:text/>
                                   </w:sdtPr>
+                                  <w:sdtEndPr/>
                                   <w:sdtContent>
                                     <w:r>
                                       <w:rPr>
@@ -538,6 +541,7 @@
                                     <w:dataBinding w:prefixMappings="xmlns:ns0='http://schemas.microsoft.com/office/2006/coverPageProps' " w:xpath="/ns0:CoverPageProperties[1]/ns0:CompanyAddress[1]" w:storeItemID="{55AF091B-3C7A-41E3-B477-F2FDAA23CFDA}"/>
                                     <w:text/>
                                   </w:sdtPr>
+                                  <w:sdtEndPr/>
                                   <w:sdtContent>
                                     <w:r>
                                       <w:rPr>
@@ -602,6 +606,7 @@
                               <w:dataBinding w:prefixMappings="xmlns:ns0='http://schemas.openxmlformats.org/officeDocument/2006/extended-properties' " w:xpath="/ns0:Properties[1]/ns0:Company[1]" w:storeItemID="{6668398D-A668-4E3E-A5EB-62B293D839F1}"/>
                               <w:text/>
                             </w:sdtPr>
+                            <w:sdtEndPr/>
                             <w:sdtContent>
                               <w:r>
                                 <w:rPr>
@@ -646,6 +651,7 @@
                               <w:dataBinding w:prefixMappings="xmlns:ns0='http://schemas.microsoft.com/office/2006/coverPageProps' " w:xpath="/ns0:CoverPageProperties[1]/ns0:CompanyAddress[1]" w:storeItemID="{55AF091B-3C7A-41E3-B477-F2FDAA23CFDA}"/>
                               <w:text/>
                             </w:sdtPr>
+                            <w:sdtEndPr/>
                             <w:sdtContent>
                               <w:r>
                                 <w:rPr>
@@ -755,6 +761,7 @@
                                     <w:dataBinding w:prefixMappings="xmlns:ns0='http://purl.org/dc/elements/1.1/' xmlns:ns1='http://schemas.openxmlformats.org/package/2006/metadata/core-properties' " w:xpath="/ns1:coreProperties[1]/ns0:creator[1]" w:storeItemID="{6C3C8BC8-F283-45AE-878A-BAB7291924A1}"/>
                                     <w:text/>
                                   </w:sdtPr>
+                                  <w:sdtEndPr/>
                                   <w:sdtContent>
                                     <w:r>
                                       <w:rPr>
@@ -839,6 +846,7 @@
                               <w:dataBinding w:prefixMappings="xmlns:ns0='http://purl.org/dc/elements/1.1/' xmlns:ns1='http://schemas.openxmlformats.org/package/2006/metadata/core-properties' " w:xpath="/ns1:coreProperties[1]/ns0:creator[1]" w:storeItemID="{6C3C8BC8-F283-45AE-878A-BAB7291924A1}"/>
                               <w:text/>
                             </w:sdtPr>
+                            <w:sdtEndPr/>
                             <w:sdtContent>
                               <w:r>
                                 <w:rPr>
@@ -968,6 +976,7 @@
                                     <w:calendar w:val="gregorian"/>
                                   </w:date>
                                 </w:sdtPr>
+                                <w:sdtEndPr/>
                                 <w:sdtContent>
                                   <w:p>
                                     <w:pPr>
@@ -1035,6 +1044,7 @@
                               <w:calendar w:val="gregorian"/>
                             </w:date>
                           </w:sdtPr>
+                          <w:sdtEndPr/>
                           <w:sdtContent>
                             <w:p>
                               <w:pPr>
@@ -1195,10 +1205,10 @@
             <v:path o:extrusionok="f" gradientshapeok="t" o:connecttype="rect"/>
             <o:lock v:ext="edit" aspectratio="t"/>
           </v:shapetype>
-          <v:shape id="_x0000_i1027" type="#_x0000_t75" style="width:76.9pt;height:49.75pt" o:ole="">
+          <v:shape id="_x0000_i1025" type="#_x0000_t75" style="width:76.9pt;height:49.75pt" o:ole="">
             <v:imagedata r:id="rId8" o:title=""/>
           </v:shape>
-          <o:OLEObject Type="Embed" ProgID="Word.Document.12" ShapeID="_x0000_i1027" DrawAspect="Icon" ObjectID="_1652622673" r:id="rId9">
+          <o:OLEObject Type="Embed" ProgID="Word.Document.12" ShapeID="_x0000_i1025" DrawAspect="Icon" ObjectID="_1653127011" r:id="rId9">
             <o:FieldCodes>\s</o:FieldCodes>
           </o:OLEObject>
         </w:object>
@@ -1237,6 +1247,13 @@
     </w:p>
     <w:sdt>
       <w:sdtPr>
+        <w:rPr>
+          <w:rFonts w:asciiTheme="minorHAnsi" w:eastAsiaTheme="minorHAnsi" w:hAnsiTheme="minorHAnsi" w:cstheme="minorBidi"/>
+          <w:color w:val="auto"/>
+          <w:sz w:val="22"/>
+          <w:szCs w:val="22"/>
+          <w:lang w:val="en-NL"/>
+        </w:rPr>
         <w:id w:val="-1809465269"/>
         <w:docPartObj>
           <w:docPartGallery w:val="Table of Contents"/>
@@ -1245,14 +1262,9 @@
       </w:sdtPr>
       <w:sdtEndPr>
         <w:rPr>
-          <w:rFonts w:asciiTheme="minorHAnsi" w:eastAsiaTheme="minorHAnsi" w:hAnsiTheme="minorHAnsi" w:cstheme="minorBidi"/>
           <w:b/>
           <w:bCs/>
           <w:noProof/>
-          <w:color w:val="auto"/>
-          <w:sz w:val="22"/>
-          <w:szCs w:val="22"/>
-          <w:lang w:val="en-NL"/>
         </w:rPr>
       </w:sdtEndPr>
       <w:sdtContent>
@@ -1281,7 +1293,7 @@
             <w:rPr>
               <w:rFonts w:eastAsiaTheme="minorEastAsia"/>
               <w:noProof/>
-              <w:lang w:val="en-NL" w:eastAsia="en-NL"/>
+              <w:lang w:eastAsia="en-NL"/>
             </w:rPr>
           </w:pPr>
           <w:r>
@@ -1371,7 +1383,7 @@
             <w:rPr>
               <w:rFonts w:eastAsiaTheme="minorEastAsia"/>
               <w:noProof/>
-              <w:lang w:val="en-NL" w:eastAsia="en-NL"/>
+              <w:lang w:eastAsia="en-NL"/>
             </w:rPr>
           </w:pPr>
           <w:hyperlink w:anchor="_Toc42009899" w:history="1">
@@ -1442,7 +1454,7 @@
             <w:rPr>
               <w:rFonts w:eastAsiaTheme="minorEastAsia"/>
               <w:noProof/>
-              <w:lang w:val="en-NL" w:eastAsia="en-NL"/>
+              <w:lang w:eastAsia="en-NL"/>
             </w:rPr>
           </w:pPr>
           <w:hyperlink w:anchor="_Toc42009900" w:history="1">
@@ -1514,7 +1526,7 @@
             <w:rPr>
               <w:rFonts w:eastAsiaTheme="minorEastAsia"/>
               <w:noProof/>
-              <w:lang w:val="en-NL" w:eastAsia="en-NL"/>
+              <w:lang w:eastAsia="en-NL"/>
             </w:rPr>
           </w:pPr>
           <w:hyperlink w:anchor="_Toc42009901" w:history="1">
@@ -1586,7 +1598,7 @@
             <w:rPr>
               <w:rFonts w:eastAsiaTheme="minorEastAsia"/>
               <w:noProof/>
-              <w:lang w:val="en-NL" w:eastAsia="en-NL"/>
+              <w:lang w:eastAsia="en-NL"/>
             </w:rPr>
           </w:pPr>
           <w:hyperlink w:anchor="_Toc42009902" w:history="1">
@@ -1658,7 +1670,7 @@
             <w:rPr>
               <w:rFonts w:eastAsiaTheme="minorEastAsia"/>
               <w:noProof/>
-              <w:lang w:val="en-NL" w:eastAsia="en-NL"/>
+              <w:lang w:eastAsia="en-NL"/>
             </w:rPr>
           </w:pPr>
           <w:hyperlink w:anchor="_Toc42009903" w:history="1">
@@ -1730,7 +1742,7 @@
             <w:rPr>
               <w:rFonts w:eastAsiaTheme="minorEastAsia"/>
               <w:noProof/>
-              <w:lang w:val="en-NL" w:eastAsia="en-NL"/>
+              <w:lang w:eastAsia="en-NL"/>
             </w:rPr>
           </w:pPr>
           <w:hyperlink w:anchor="_Toc42009904" w:history="1">
@@ -1802,7 +1814,7 @@
             <w:rPr>
               <w:rFonts w:eastAsiaTheme="minorEastAsia"/>
               <w:noProof/>
-              <w:lang w:val="en-NL" w:eastAsia="en-NL"/>
+              <w:lang w:eastAsia="en-NL"/>
             </w:rPr>
           </w:pPr>
           <w:hyperlink w:anchor="_Toc42009905" w:history="1">
@@ -2096,16 +2108,7 @@
           <w:szCs w:val="28"/>
         </w:rPr>
         <w:lastRenderedPageBreak/>
-        <w:t>W</w:t>
-      </w:r>
-      <w:r>
-        <w:rPr>
-          <w:rFonts w:ascii="Arial" w:hAnsi="Arial" w:cs="Arial"/>
-          <w:color w:val="auto"/>
-          <w:sz w:val="28"/>
-          <w:szCs w:val="28"/>
-        </w:rPr>
-        <w:t>ays of communicating</w:t>
+        <w:t>Ways of communicating</w:t>
       </w:r>
       <w:bookmarkEnd w:id="2"/>
     </w:p>
@@ -2242,29 +2245,7 @@
           <w:szCs w:val="20"/>
           <w:lang w:val="en-GB"/>
         </w:rPr>
-        <w:t xml:space="preserve">Table containing means of communications and </w:t>
-      </w:r>
-      <w:r>
-        <w:rPr>
-          <w:rFonts w:ascii="Arial" w:hAnsi="Arial" w:cs="Arial"/>
-          <w:i/>
-          <w:iCs/>
-          <w:sz w:val="20"/>
-          <w:szCs w:val="20"/>
-          <w:lang w:val="en-GB"/>
-        </w:rPr>
-        <w:t>corresponding</w:t>
-      </w:r>
-      <w:r>
-        <w:rPr>
-          <w:rFonts w:ascii="Arial" w:hAnsi="Arial" w:cs="Arial"/>
-          <w:i/>
-          <w:iCs/>
-          <w:sz w:val="20"/>
-          <w:szCs w:val="20"/>
-          <w:lang w:val="en-GB"/>
-        </w:rPr>
-        <w:t xml:space="preserve"> pros and cons</w:t>
+        <w:t>Table containing means of communications and corresponding pros and cons</w:t>
       </w:r>
     </w:p>
     <w:tbl>
@@ -3901,16 +3882,7 @@
           <w:szCs w:val="24"/>
           <w:lang w:val="en-GB"/>
         </w:rPr>
-        <w:t>hatsApp</w:t>
-      </w:r>
-      <w:r>
-        <w:rPr>
-          <w:rFonts w:ascii="Arial" w:hAnsi="Arial" w:cs="Arial"/>
-          <w:sz w:val="24"/>
-          <w:szCs w:val="24"/>
-          <w:lang w:val="en-GB"/>
-        </w:rPr>
-        <w:t xml:space="preserve"> group</w:t>
+        <w:t>hatsApp group</w:t>
       </w:r>
       <w:r>
         <w:rPr>
@@ -4432,7 +4404,6 @@
           <w:lang w:val="en-GB"/>
         </w:rPr>
       </w:pPr>
-      <w:bookmarkStart w:id="8" w:name="_Toc42009905"/>
       <w:r>
         <w:rPr>
           <w:rFonts w:ascii="Arial" w:hAnsi="Arial" w:cs="Arial"/>
@@ -4441,9 +4412,99 @@
           <w:szCs w:val="28"/>
           <w:lang w:val="en-GB"/>
         </w:rPr>
+        <w:t>Components used</w:t>
+      </w:r>
+    </w:p>
+    <w:p>
+      <w:pPr>
+        <w:rPr>
+          <w:rFonts w:ascii="Arial" w:hAnsi="Arial" w:cs="Arial"/>
+          <w:sz w:val="24"/>
+          <w:szCs w:val="24"/>
+          <w:lang w:val="en-GB"/>
+        </w:rPr>
+      </w:pPr>
+      <w:r>
+        <w:rPr>
+          <w:rFonts w:ascii="Arial" w:hAnsi="Arial" w:cs="Arial"/>
+          <w:sz w:val="24"/>
+          <w:szCs w:val="24"/>
+          <w:lang w:val="en-GB"/>
+        </w:rPr>
+        <w:t>The project group unexpectedly had to use different components than initially planned, which is further explained in the aforementioned document. The components used in this project can be reviewed in the following document:</w:t>
+      </w:r>
+    </w:p>
+    <w:p>
+      <w:pPr>
+        <w:rPr>
+          <w:rFonts w:ascii="Arial" w:hAnsi="Arial" w:cs="Arial"/>
+          <w:sz w:val="24"/>
+          <w:szCs w:val="24"/>
+          <w:lang w:val="en-GB"/>
+        </w:rPr>
+      </w:pPr>
+      <w:r>
+        <w:rPr>
+          <w:rFonts w:ascii="Arial" w:hAnsi="Arial" w:cs="Arial"/>
+          <w:sz w:val="24"/>
+          <w:szCs w:val="24"/>
+          <w:lang w:val="en-GB"/>
+        </w:rPr>
+        <w:t xml:space="preserve"> </w:t>
+      </w:r>
+      <w:bookmarkStart w:id="8" w:name="_MON_1653126925"/>
+      <w:bookmarkEnd w:id="8"/>
+      <w:r>
+        <w:rPr>
+          <w:rFonts w:ascii="Arial" w:hAnsi="Arial" w:cs="Arial"/>
+          <w:sz w:val="24"/>
+          <w:szCs w:val="24"/>
+          <w:lang w:val="en-GB"/>
+        </w:rPr>
+        <w:object w:dxaOrig="1538" w:dyaOrig="995" w14:anchorId="6E73262A">
+          <v:shape id="_x0000_i1026" type="#_x0000_t75" style="width:76.9pt;height:49.75pt" o:ole="">
+            <v:imagedata r:id="rId11" o:title=""/>
+          </v:shape>
+          <o:OLEObject Type="Embed" ProgID="Word.Document.12" ShapeID="_x0000_i1026" DrawAspect="Icon" ObjectID="_1653127012" r:id="rId12">
+            <o:FieldCodes>\s</o:FieldCodes>
+          </o:OLEObject>
+        </w:object>
+      </w:r>
+    </w:p>
+    <w:p>
+      <w:pPr>
+        <w:pStyle w:val="NoSpacing"/>
+        <w:rPr>
+          <w:rFonts w:ascii="Arial" w:hAnsi="Arial" w:cs="Arial"/>
+          <w:sz w:val="24"/>
+          <w:szCs w:val="24"/>
+          <w:lang w:val="en-GB"/>
+        </w:rPr>
+      </w:pPr>
+    </w:p>
+    <w:p>
+      <w:pPr>
+        <w:pStyle w:val="Heading1"/>
+        <w:rPr>
+          <w:rFonts w:ascii="Arial" w:hAnsi="Arial" w:cs="Arial"/>
+          <w:color w:val="auto"/>
+          <w:sz w:val="28"/>
+          <w:szCs w:val="28"/>
+          <w:lang w:val="en-GB"/>
+        </w:rPr>
+      </w:pPr>
+      <w:bookmarkStart w:id="9" w:name="_Toc42009905"/>
+      <w:r>
+        <w:rPr>
+          <w:rFonts w:ascii="Arial" w:hAnsi="Arial" w:cs="Arial"/>
+          <w:color w:val="auto"/>
+          <w:sz w:val="28"/>
+          <w:szCs w:val="28"/>
+          <w:lang w:val="en-GB"/>
+        </w:rPr>
         <w:t>Conclusion</w:t>
       </w:r>
-      <w:bookmarkEnd w:id="8"/>
+      <w:bookmarkEnd w:id="9"/>
     </w:p>
     <w:p>
       <w:pPr>
@@ -4538,7 +4599,7 @@
       </w:r>
     </w:p>
     <w:sectPr>
-      <w:footerReference w:type="default" r:id="rId11"/>
+      <w:footerReference w:type="default" r:id="rId13"/>
       <w:pgSz w:w="11906" w:h="16838"/>
       <w:pgMar w:top="1440" w:right="1440" w:bottom="1440" w:left="1440" w:header="708" w:footer="708" w:gutter="0"/>
       <w:pgNumType w:start="0"/>
@@ -4606,14 +4667,27 @@
     <w:r>
       <w:t xml:space="preserve"> of </w:t>
     </w:r>
-    <w:fldSimple w:instr=" NUMPAGES  \* Arabic  \* MERGEFORMAT ">
-      <w:r>
-        <w:rPr>
-          <w:noProof/>
-        </w:rPr>
-        <w:t>2</w:t>
-      </w:r>
-    </w:fldSimple>
+    <w:r>
+      <w:fldChar w:fldCharType="begin"/>
+    </w:r>
+    <w:r>
+      <w:instrText xml:space="preserve"> NUMPAGES  \* Arabic  \* MERGEFORMAT </w:instrText>
+    </w:r>
+    <w:r>
+      <w:fldChar w:fldCharType="separate"/>
+    </w:r>
+    <w:r>
+      <w:rPr>
+        <w:noProof/>
+      </w:rPr>
+      <w:t>2</w:t>
+    </w:r>
+    <w:r>
+      <w:rPr>
+        <w:noProof/>
+      </w:rPr>
+      <w:fldChar w:fldCharType="end"/>
+    </w:r>
   </w:p>
   <w:p>
     <w:pPr>
@@ -5548,7 +5622,7 @@
 </file>
 
 <file path=customXml/itemProps2.xml><?xml version="1.0" encoding="utf-8"?>
-<ds:datastoreItem xmlns:ds="http://schemas.openxmlformats.org/officeDocument/2006/customXml" ds:itemID="{EA1CA6F4-E4A1-4C1C-ADF3-01AA0702134C}">
+<ds:datastoreItem xmlns:ds="http://schemas.openxmlformats.org/officeDocument/2006/customXml" ds:itemID="{6A85C0B4-A7B4-4281-B743-43D0516EA23A}">
   <ds:schemaRefs>
     <ds:schemaRef ds:uri="http://schemas.openxmlformats.org/officeDocument/2006/bibliography"/>
   </ds:schemaRefs>

</xml_diff>